<commit_message>
[Doc]_Update file trong report
</commit_message>
<xml_diff>
--- a/WIP/Documents/Report/Final Report/BSN_Introduction_v1.0_EN.docx
+++ b/WIP/Documents/Report/Final Report/BSN_Introduction_v1.0_EN.docx
@@ -342,6 +342,7 @@
                 <w:szCs w:val="26"/>
               </w:rPr>
             </w:pPr>
+            <w:proofErr w:type="spellStart"/>
             <w:r>
               <w:rPr>
                 <w:rFonts w:ascii="Times New Roman" w:hAnsi="Times New Roman" w:cs="Times New Roman"/>
@@ -349,8 +350,49 @@
                 <w:sz w:val="26"/>
                 <w:szCs w:val="26"/>
               </w:rPr>
-              <w:t>Phạm Thị Huyền</w:t>
-            </w:r>
+              <w:t>Phạm</w:t>
+            </w:r>
+            <w:proofErr w:type="spellEnd"/>
+            <w:r>
+              <w:rPr>
+                <w:rFonts w:ascii="Times New Roman" w:hAnsi="Times New Roman" w:cs="Times New Roman"/>
+                <w:color w:val="000000"/>
+                <w:sz w:val="26"/>
+                <w:szCs w:val="26"/>
+              </w:rPr>
+              <w:t xml:space="preserve"> </w:t>
+            </w:r>
+            <w:proofErr w:type="spellStart"/>
+            <w:r>
+              <w:rPr>
+                <w:rFonts w:ascii="Times New Roman" w:hAnsi="Times New Roman" w:cs="Times New Roman"/>
+                <w:color w:val="000000"/>
+                <w:sz w:val="26"/>
+                <w:szCs w:val="26"/>
+              </w:rPr>
+              <w:t>Thị</w:t>
+            </w:r>
+            <w:proofErr w:type="spellEnd"/>
+            <w:r>
+              <w:rPr>
+                <w:rFonts w:ascii="Times New Roman" w:hAnsi="Times New Roman" w:cs="Times New Roman"/>
+                <w:color w:val="000000"/>
+                <w:sz w:val="26"/>
+                <w:szCs w:val="26"/>
+              </w:rPr>
+              <w:t xml:space="preserve"> </w:t>
+            </w:r>
+            <w:proofErr w:type="spellStart"/>
+            <w:r>
+              <w:rPr>
+                <w:rFonts w:ascii="Times New Roman" w:hAnsi="Times New Roman" w:cs="Times New Roman"/>
+                <w:color w:val="000000"/>
+                <w:sz w:val="26"/>
+                <w:szCs w:val="26"/>
+              </w:rPr>
+              <w:t>Huyền</w:t>
+            </w:r>
+            <w:proofErr w:type="spellEnd"/>
           </w:p>
         </w:tc>
         <w:tc>
@@ -453,6 +495,7 @@
                 <w:szCs w:val="26"/>
               </w:rPr>
             </w:pPr>
+            <w:proofErr w:type="spellStart"/>
             <w:r>
               <w:rPr>
                 <w:rFonts w:ascii="Times New Roman" w:hAnsi="Times New Roman" w:cs="Times New Roman"/>
@@ -460,8 +503,69 @@
                 <w:sz w:val="26"/>
                 <w:szCs w:val="26"/>
               </w:rPr>
-              <w:t>Thái Thị Cẩm Vân</w:t>
-            </w:r>
+              <w:t>Thái</w:t>
+            </w:r>
+            <w:proofErr w:type="spellEnd"/>
+            <w:r>
+              <w:rPr>
+                <w:rFonts w:ascii="Times New Roman" w:hAnsi="Times New Roman" w:cs="Times New Roman"/>
+                <w:color w:val="000000"/>
+                <w:sz w:val="26"/>
+                <w:szCs w:val="26"/>
+              </w:rPr>
+              <w:t xml:space="preserve"> </w:t>
+            </w:r>
+            <w:proofErr w:type="spellStart"/>
+            <w:r>
+              <w:rPr>
+                <w:rFonts w:ascii="Times New Roman" w:hAnsi="Times New Roman" w:cs="Times New Roman"/>
+                <w:color w:val="000000"/>
+                <w:sz w:val="26"/>
+                <w:szCs w:val="26"/>
+              </w:rPr>
+              <w:t>Thị</w:t>
+            </w:r>
+            <w:proofErr w:type="spellEnd"/>
+            <w:r>
+              <w:rPr>
+                <w:rFonts w:ascii="Times New Roman" w:hAnsi="Times New Roman" w:cs="Times New Roman"/>
+                <w:color w:val="000000"/>
+                <w:sz w:val="26"/>
+                <w:szCs w:val="26"/>
+              </w:rPr>
+              <w:t xml:space="preserve"> </w:t>
+            </w:r>
+            <w:proofErr w:type="spellStart"/>
+            <w:r>
+              <w:rPr>
+                <w:rFonts w:ascii="Times New Roman" w:hAnsi="Times New Roman" w:cs="Times New Roman"/>
+                <w:color w:val="000000"/>
+                <w:sz w:val="26"/>
+                <w:szCs w:val="26"/>
+              </w:rPr>
+              <w:t>Cẩm</w:t>
+            </w:r>
+            <w:proofErr w:type="spellEnd"/>
+            <w:r>
+              <w:rPr>
+                <w:rFonts w:ascii="Times New Roman" w:hAnsi="Times New Roman" w:cs="Times New Roman"/>
+                <w:color w:val="000000"/>
+                <w:sz w:val="26"/>
+                <w:szCs w:val="26"/>
+              </w:rPr>
+              <w:t xml:space="preserve"> </w:t>
+            </w:r>
+            <w:proofErr w:type="spellStart"/>
+            <w:r>
+              <w:rPr>
+                <w:rFonts w:ascii="Times New Roman" w:hAnsi="Times New Roman" w:cs="Times New Roman"/>
+                <w:color w:val="000000"/>
+                <w:sz w:val="26"/>
+                <w:szCs w:val="26"/>
+              </w:rPr>
+              <w:t>Vân</w:t>
+            </w:r>
+            <w:proofErr w:type="spellEnd"/>
           </w:p>
         </w:tc>
         <w:tc>
@@ -564,6 +668,7 @@
                 <w:szCs w:val="26"/>
               </w:rPr>
             </w:pPr>
+            <w:proofErr w:type="spellStart"/>
             <w:r>
               <w:rPr>
                 <w:rFonts w:ascii="Times New Roman" w:hAnsi="Times New Roman" w:cs="Times New Roman"/>
@@ -571,8 +676,49 @@
                 <w:sz w:val="26"/>
                 <w:szCs w:val="26"/>
               </w:rPr>
-              <w:t>Vũ Hải Đăng</w:t>
-            </w:r>
+              <w:t>Vũ</w:t>
+            </w:r>
+            <w:proofErr w:type="spellEnd"/>
+            <w:r>
+              <w:rPr>
+                <w:rFonts w:ascii="Times New Roman" w:hAnsi="Times New Roman" w:cs="Times New Roman"/>
+                <w:color w:val="000000"/>
+                <w:sz w:val="26"/>
+                <w:szCs w:val="26"/>
+              </w:rPr>
+              <w:t xml:space="preserve"> </w:t>
+            </w:r>
+            <w:proofErr w:type="spellStart"/>
+            <w:r>
+              <w:rPr>
+                <w:rFonts w:ascii="Times New Roman" w:hAnsi="Times New Roman" w:cs="Times New Roman"/>
+                <w:color w:val="000000"/>
+                <w:sz w:val="26"/>
+                <w:szCs w:val="26"/>
+              </w:rPr>
+              <w:t>Hải</w:t>
+            </w:r>
+            <w:proofErr w:type="spellEnd"/>
+            <w:r>
+              <w:rPr>
+                <w:rFonts w:ascii="Times New Roman" w:hAnsi="Times New Roman" w:cs="Times New Roman"/>
+                <w:color w:val="000000"/>
+                <w:sz w:val="26"/>
+                <w:szCs w:val="26"/>
+              </w:rPr>
+              <w:t xml:space="preserve"> </w:t>
+            </w:r>
+            <w:proofErr w:type="spellStart"/>
+            <w:r>
+              <w:rPr>
+                <w:rFonts w:ascii="Times New Roman" w:hAnsi="Times New Roman" w:cs="Times New Roman"/>
+                <w:color w:val="000000"/>
+                <w:sz w:val="26"/>
+                <w:szCs w:val="26"/>
+              </w:rPr>
+              <w:t>Đăng</w:t>
+            </w:r>
+            <w:proofErr w:type="spellEnd"/>
           </w:p>
         </w:tc>
         <w:tc>
@@ -675,6 +821,7 @@
                 <w:szCs w:val="26"/>
               </w:rPr>
             </w:pPr>
+            <w:proofErr w:type="spellStart"/>
             <w:r>
               <w:rPr>
                 <w:rFonts w:ascii="Times New Roman" w:hAnsi="Times New Roman" w:cs="Times New Roman"/>
@@ -682,8 +829,69 @@
                 <w:sz w:val="26"/>
                 <w:szCs w:val="26"/>
               </w:rPr>
-              <w:t>Nguyễn Thị Hải Yến</w:t>
-            </w:r>
+              <w:t>Nguyễn</w:t>
+            </w:r>
+            <w:proofErr w:type="spellEnd"/>
+            <w:r>
+              <w:rPr>
+                <w:rFonts w:ascii="Times New Roman" w:hAnsi="Times New Roman" w:cs="Times New Roman"/>
+                <w:color w:val="000000"/>
+                <w:sz w:val="26"/>
+                <w:szCs w:val="26"/>
+              </w:rPr>
+              <w:t xml:space="preserve"> </w:t>
+            </w:r>
+            <w:proofErr w:type="spellStart"/>
+            <w:r>
+              <w:rPr>
+                <w:rFonts w:ascii="Times New Roman" w:hAnsi="Times New Roman" w:cs="Times New Roman"/>
+                <w:color w:val="000000"/>
+                <w:sz w:val="26"/>
+                <w:szCs w:val="26"/>
+              </w:rPr>
+              <w:t>Thị</w:t>
+            </w:r>
+            <w:proofErr w:type="spellEnd"/>
+            <w:r>
+              <w:rPr>
+                <w:rFonts w:ascii="Times New Roman" w:hAnsi="Times New Roman" w:cs="Times New Roman"/>
+                <w:color w:val="000000"/>
+                <w:sz w:val="26"/>
+                <w:szCs w:val="26"/>
+              </w:rPr>
+              <w:t xml:space="preserve"> </w:t>
+            </w:r>
+            <w:proofErr w:type="spellStart"/>
+            <w:r>
+              <w:rPr>
+                <w:rFonts w:ascii="Times New Roman" w:hAnsi="Times New Roman" w:cs="Times New Roman"/>
+                <w:color w:val="000000"/>
+                <w:sz w:val="26"/>
+                <w:szCs w:val="26"/>
+              </w:rPr>
+              <w:t>Hải</w:t>
+            </w:r>
+            <w:proofErr w:type="spellEnd"/>
+            <w:r>
+              <w:rPr>
+                <w:rFonts w:ascii="Times New Roman" w:hAnsi="Times New Roman" w:cs="Times New Roman"/>
+                <w:color w:val="000000"/>
+                <w:sz w:val="26"/>
+                <w:szCs w:val="26"/>
+              </w:rPr>
+              <w:t xml:space="preserve"> </w:t>
+            </w:r>
+            <w:proofErr w:type="spellStart"/>
+            <w:r>
+              <w:rPr>
+                <w:rFonts w:ascii="Times New Roman" w:hAnsi="Times New Roman" w:cs="Times New Roman"/>
+                <w:color w:val="000000"/>
+                <w:sz w:val="26"/>
+                <w:szCs w:val="26"/>
+              </w:rPr>
+              <w:t>Yến</w:t>
+            </w:r>
+            <w:proofErr w:type="spellEnd"/>
           </w:p>
         </w:tc>
         <w:tc>
@@ -793,8 +1001,19 @@
                 <w:sz w:val="26"/>
                 <w:szCs w:val="26"/>
               </w:rPr>
-              <w:t>Chu Minh Hải</w:t>
-            </w:r>
+              <w:t xml:space="preserve">Chu Minh </w:t>
+            </w:r>
+            <w:proofErr w:type="spellStart"/>
+            <w:r>
+              <w:rPr>
+                <w:rFonts w:ascii="Times New Roman" w:hAnsi="Times New Roman" w:cs="Times New Roman"/>
+                <w:color w:val="000000"/>
+                <w:sz w:val="26"/>
+                <w:szCs w:val="26"/>
+              </w:rPr>
+              <w:t>Hải</w:t>
+            </w:r>
+            <w:proofErr w:type="spellEnd"/>
           </w:p>
         </w:tc>
         <w:tc>
@@ -918,7 +1137,51 @@
                 <w:sz w:val="26"/>
                 <w:szCs w:val="26"/>
               </w:rPr>
-              <w:t>Mr. Nguyễn Văn Sang</w:t>
+              <w:t xml:space="preserve">Mr. </w:t>
+            </w:r>
+            <w:proofErr w:type="spellStart"/>
+            <w:r>
+              <w:rPr>
+                <w:rFonts w:ascii="Times New Roman" w:eastAsia="Times New Roman" w:hAnsi="Times New Roman" w:cs="Times New Roman"/>
+                <w:bCs/>
+                <w:color w:val="000000"/>
+                <w:sz w:val="26"/>
+                <w:szCs w:val="26"/>
+              </w:rPr>
+              <w:t>Nguyễn</w:t>
+            </w:r>
+            <w:proofErr w:type="spellEnd"/>
+            <w:r>
+              <w:rPr>
+                <w:rFonts w:ascii="Times New Roman" w:eastAsia="Times New Roman" w:hAnsi="Times New Roman" w:cs="Times New Roman"/>
+                <w:bCs/>
+                <w:color w:val="000000"/>
+                <w:sz w:val="26"/>
+                <w:szCs w:val="26"/>
+              </w:rPr>
+              <w:t xml:space="preserve"> </w:t>
+            </w:r>
+            <w:proofErr w:type="spellStart"/>
+            <w:r>
+              <w:rPr>
+                <w:rFonts w:ascii="Times New Roman" w:eastAsia="Times New Roman" w:hAnsi="Times New Roman" w:cs="Times New Roman"/>
+                <w:bCs/>
+                <w:color w:val="000000"/>
+                <w:sz w:val="26"/>
+                <w:szCs w:val="26"/>
+              </w:rPr>
+              <w:t>Văn</w:t>
+            </w:r>
+            <w:proofErr w:type="spellEnd"/>
+            <w:r>
+              <w:rPr>
+                <w:rFonts w:ascii="Times New Roman" w:eastAsia="Times New Roman" w:hAnsi="Times New Roman" w:cs="Times New Roman"/>
+                <w:bCs/>
+                <w:color w:val="000000"/>
+                <w:sz w:val="26"/>
+                <w:szCs w:val="26"/>
+              </w:rPr>
+              <w:t xml:space="preserve"> Sang</w:t>
             </w:r>
           </w:p>
         </w:tc>
@@ -1169,12 +1432,42 @@
         </w:rPr>
         <w:tab/>
       </w:r>
-      <w:r>
-        <w:rPr>
-          <w:rFonts w:ascii="Times New Roman" w:hAnsi="Times New Roman" w:cs="Times New Roman"/>
-        </w:rPr>
-        <w:t>Phạm Thị Huyền</w:t>
-      </w:r>
+      <w:proofErr w:type="spellStart"/>
+      <w:r>
+        <w:rPr>
+          <w:rFonts w:ascii="Times New Roman" w:hAnsi="Times New Roman" w:cs="Times New Roman"/>
+        </w:rPr>
+        <w:t>Phạm</w:t>
+      </w:r>
+      <w:proofErr w:type="spellEnd"/>
+      <w:r>
+        <w:rPr>
+          <w:rFonts w:ascii="Times New Roman" w:hAnsi="Times New Roman" w:cs="Times New Roman"/>
+        </w:rPr>
+        <w:t xml:space="preserve"> </w:t>
+      </w:r>
+      <w:proofErr w:type="spellStart"/>
+      <w:r>
+        <w:rPr>
+          <w:rFonts w:ascii="Times New Roman" w:hAnsi="Times New Roman" w:cs="Times New Roman"/>
+        </w:rPr>
+        <w:t>Thị</w:t>
+      </w:r>
+      <w:proofErr w:type="spellEnd"/>
+      <w:r>
+        <w:rPr>
+          <w:rFonts w:ascii="Times New Roman" w:hAnsi="Times New Roman" w:cs="Times New Roman"/>
+        </w:rPr>
+        <w:t xml:space="preserve"> </w:t>
+      </w:r>
+      <w:proofErr w:type="spellStart"/>
+      <w:r>
+        <w:rPr>
+          <w:rFonts w:ascii="Times New Roman" w:hAnsi="Times New Roman" w:cs="Times New Roman"/>
+        </w:rPr>
+        <w:t>Huyền</w:t>
+      </w:r>
+      <w:proofErr w:type="spellEnd"/>
       <w:r>
         <w:rPr>
           <w:rFonts w:ascii="Times New Roman" w:hAnsi="Times New Roman" w:cs="Times New Roman"/>
@@ -1265,12 +1558,56 @@
         </w:rPr>
         <w:tab/>
       </w:r>
-      <w:r>
-        <w:rPr>
-          <w:rFonts w:ascii="Times New Roman" w:hAnsi="Times New Roman" w:cs="Times New Roman"/>
-        </w:rPr>
-        <w:t>Thái Thị Cẩm Vân</w:t>
-      </w:r>
+      <w:proofErr w:type="spellStart"/>
+      <w:r>
+        <w:rPr>
+          <w:rFonts w:ascii="Times New Roman" w:hAnsi="Times New Roman" w:cs="Times New Roman"/>
+        </w:rPr>
+        <w:t>Thái</w:t>
+      </w:r>
+      <w:proofErr w:type="spellEnd"/>
+      <w:r>
+        <w:rPr>
+          <w:rFonts w:ascii="Times New Roman" w:hAnsi="Times New Roman" w:cs="Times New Roman"/>
+        </w:rPr>
+        <w:t xml:space="preserve"> </w:t>
+      </w:r>
+      <w:proofErr w:type="spellStart"/>
+      <w:r>
+        <w:rPr>
+          <w:rFonts w:ascii="Times New Roman" w:hAnsi="Times New Roman" w:cs="Times New Roman"/>
+        </w:rPr>
+        <w:t>Thị</w:t>
+      </w:r>
+      <w:proofErr w:type="spellEnd"/>
+      <w:r>
+        <w:rPr>
+          <w:rFonts w:ascii="Times New Roman" w:hAnsi="Times New Roman" w:cs="Times New Roman"/>
+        </w:rPr>
+        <w:t xml:space="preserve"> </w:t>
+      </w:r>
+      <w:proofErr w:type="spellStart"/>
+      <w:r>
+        <w:rPr>
+          <w:rFonts w:ascii="Times New Roman" w:hAnsi="Times New Roman" w:cs="Times New Roman"/>
+        </w:rPr>
+        <w:t>Cẩm</w:t>
+      </w:r>
+      <w:proofErr w:type="spellEnd"/>
+      <w:r>
+        <w:rPr>
+          <w:rFonts w:ascii="Times New Roman" w:hAnsi="Times New Roman" w:cs="Times New Roman"/>
+        </w:rPr>
+        <w:t xml:space="preserve"> </w:t>
+      </w:r>
+      <w:proofErr w:type="spellStart"/>
+      <w:r>
+        <w:rPr>
+          <w:rFonts w:ascii="Times New Roman" w:hAnsi="Times New Roman" w:cs="Times New Roman"/>
+        </w:rPr>
+        <w:t>Vân</w:t>
+      </w:r>
+      <w:proofErr w:type="spellEnd"/>
       <w:r>
         <w:rPr>
           <w:rFonts w:ascii="Times New Roman" w:hAnsi="Times New Roman" w:cs="Times New Roman"/>
@@ -1367,7 +1704,34 @@
           <w:rFonts w:ascii="Times New Roman" w:hAnsi="Times New Roman" w:cs="Times New Roman"/>
         </w:rPr>
         <w:tab/>
-        <w:t xml:space="preserve">Nguyễn Văn Sang  </w:t>
+      </w:r>
+      <w:proofErr w:type="spellStart"/>
+      <w:r>
+        <w:rPr>
+          <w:rFonts w:ascii="Times New Roman" w:hAnsi="Times New Roman" w:cs="Times New Roman"/>
+        </w:rPr>
+        <w:t>Nguyễn</w:t>
+      </w:r>
+      <w:proofErr w:type="spellEnd"/>
+      <w:r>
+        <w:rPr>
+          <w:rFonts w:ascii="Times New Roman" w:hAnsi="Times New Roman" w:cs="Times New Roman"/>
+        </w:rPr>
+        <w:t xml:space="preserve"> </w:t>
+      </w:r>
+      <w:proofErr w:type="spellStart"/>
+      <w:r>
+        <w:rPr>
+          <w:rFonts w:ascii="Times New Roman" w:hAnsi="Times New Roman" w:cs="Times New Roman"/>
+        </w:rPr>
+        <w:t>Văn</w:t>
+      </w:r>
+      <w:proofErr w:type="spellEnd"/>
+      <w:r>
+        <w:rPr>
+          <w:rFonts w:ascii="Times New Roman" w:hAnsi="Times New Roman" w:cs="Times New Roman"/>
+        </w:rPr>
+        <w:t xml:space="preserve"> Sang  </w:t>
       </w:r>
       <w:r>
         <w:rPr>
@@ -4265,7 +4629,35 @@
         <w:rPr>
           <w:rFonts w:ascii="Times New Roman" w:hAnsi="Times New Roman" w:cs="Times New Roman"/>
         </w:rPr>
-        <w:t xml:space="preserve">For example: Goodreads, Shelrafi, Wattpad, etc. </w:t>
+        <w:t xml:space="preserve">For example: Goodreads, </w:t>
+      </w:r>
+      <w:proofErr w:type="spellStart"/>
+      <w:r>
+        <w:rPr>
+          <w:rFonts w:ascii="Times New Roman" w:hAnsi="Times New Roman" w:cs="Times New Roman"/>
+        </w:rPr>
+        <w:t>Shelrafi</w:t>
+      </w:r>
+      <w:proofErr w:type="spellEnd"/>
+      <w:r>
+        <w:rPr>
+          <w:rFonts w:ascii="Times New Roman" w:hAnsi="Times New Roman" w:cs="Times New Roman"/>
+        </w:rPr>
+        <w:t xml:space="preserve">, </w:t>
+      </w:r>
+      <w:proofErr w:type="spellStart"/>
+      <w:r>
+        <w:rPr>
+          <w:rFonts w:ascii="Times New Roman" w:hAnsi="Times New Roman" w:cs="Times New Roman"/>
+        </w:rPr>
+        <w:t>Wattpad</w:t>
+      </w:r>
+      <w:proofErr w:type="spellEnd"/>
+      <w:r>
+        <w:rPr>
+          <w:rFonts w:ascii="Times New Roman" w:hAnsi="Times New Roman" w:cs="Times New Roman"/>
+        </w:rPr>
+        <w:t xml:space="preserve">, etc. </w:t>
       </w:r>
       <w:r>
         <w:rPr>
@@ -4797,6 +5189,7 @@
           <w:szCs w:val="28"/>
         </w:rPr>
       </w:pPr>
+      <w:proofErr w:type="spellStart"/>
       <w:r>
         <w:rPr>
           <w:rFonts w:ascii="Times New Roman" w:hAnsi="Times New Roman" w:cs="Times New Roman"/>
@@ -4807,6 +5200,7 @@
         <w:lastRenderedPageBreak/>
         <w:t>Wattpad</w:t>
       </w:r>
+      <w:proofErr w:type="spellEnd"/>
     </w:p>
     <w:p>
       <w:pPr>
@@ -4974,8 +5368,22 @@
           <w:szCs w:val="22"/>
           <w:lang w:eastAsia="en-US"/>
         </w:rPr>
-        <w:t xml:space="preserve"> Website Wattpad</w:t>
-      </w:r>
+        <w:t xml:space="preserve"> Website </w:t>
+      </w:r>
+      <w:proofErr w:type="spellStart"/>
+      <w:r>
+        <w:rPr>
+          <w:rFonts w:ascii="Times New Roman" w:eastAsiaTheme="minorHAnsi" w:hAnsi="Times New Roman" w:cs="Times New Roman"/>
+          <w:b w:val="0"/>
+          <w:bCs w:val="0"/>
+          <w:color w:val="auto"/>
+          <w:sz w:val="22"/>
+          <w:szCs w:val="22"/>
+          <w:lang w:eastAsia="en-US"/>
+        </w:rPr>
+        <w:t>Wattpad</w:t>
+      </w:r>
+      <w:proofErr w:type="spellEnd"/>
     </w:p>
     <w:p>
       <w:pPr>
@@ -4984,11 +5392,19 @@
           <w:rFonts w:ascii="Times New Roman" w:hAnsi="Times New Roman" w:cs="Times New Roman"/>
         </w:rPr>
       </w:pPr>
-      <w:r>
-        <w:rPr>
-          <w:rFonts w:ascii="Times New Roman" w:hAnsi="Times New Roman" w:cs="Times New Roman"/>
-        </w:rPr>
-        <w:t>Wattpad is a platform that authors and publishers use for online engagement and to create purposeful relationships with readers.</w:t>
+      <w:proofErr w:type="spellStart"/>
+      <w:r>
+        <w:rPr>
+          <w:rFonts w:ascii="Times New Roman" w:hAnsi="Times New Roman" w:cs="Times New Roman"/>
+        </w:rPr>
+        <w:t>Wattpad</w:t>
+      </w:r>
+      <w:proofErr w:type="spellEnd"/>
+      <w:r>
+        <w:rPr>
+          <w:rFonts w:ascii="Times New Roman" w:hAnsi="Times New Roman" w:cs="Times New Roman"/>
+        </w:rPr>
+        <w:t xml:space="preserve"> is a platform that authors and publishers use for online engagement and to create purposeful relationships with readers.</w:t>
       </w:r>
     </w:p>
     <w:p>
@@ -5021,17 +5437,39 @@
           <w:rFonts w:ascii="Times New Roman" w:hAnsi="Times New Roman" w:cs="Times New Roman"/>
         </w:rPr>
       </w:pPr>
-      <w:r>
-        <w:rPr>
-          <w:rFonts w:ascii="Times New Roman" w:hAnsi="Times New Roman" w:cs="Times New Roman"/>
-        </w:rPr>
-        <w:t xml:space="preserve">Wattpad is user friendly, so it has a huge number of audiences. </w:t>
-      </w:r>
-      <w:r>
-        <w:rPr>
-          <w:rFonts w:ascii="Times New Roman" w:hAnsi="Times New Roman" w:cs="Times New Roman"/>
-        </w:rPr>
-        <w:t xml:space="preserve">Therefore, when you publish something on Wattpad, you can </w:t>
+      <w:proofErr w:type="spellStart"/>
+      <w:r>
+        <w:rPr>
+          <w:rFonts w:ascii="Times New Roman" w:hAnsi="Times New Roman" w:cs="Times New Roman"/>
+        </w:rPr>
+        <w:t>Wattpad</w:t>
+      </w:r>
+      <w:proofErr w:type="spellEnd"/>
+      <w:r>
+        <w:rPr>
+          <w:rFonts w:ascii="Times New Roman" w:hAnsi="Times New Roman" w:cs="Times New Roman"/>
+        </w:rPr>
+        <w:t xml:space="preserve"> is user friendly, so it has a huge number of audiences. </w:t>
+      </w:r>
+      <w:r>
+        <w:rPr>
+          <w:rFonts w:ascii="Times New Roman" w:hAnsi="Times New Roman" w:cs="Times New Roman"/>
+        </w:rPr>
+        <w:t xml:space="preserve">Therefore, when you publish something on </w:t>
+      </w:r>
+      <w:proofErr w:type="spellStart"/>
+      <w:r>
+        <w:rPr>
+          <w:rFonts w:ascii="Times New Roman" w:hAnsi="Times New Roman" w:cs="Times New Roman"/>
+        </w:rPr>
+        <w:t>Wattpad</w:t>
+      </w:r>
+      <w:proofErr w:type="spellEnd"/>
+      <w:r>
+        <w:rPr>
+          <w:rFonts w:ascii="Times New Roman" w:hAnsi="Times New Roman" w:cs="Times New Roman"/>
+        </w:rPr>
+        <w:t xml:space="preserve">, you can </w:t>
       </w:r>
       <w:r>
         <w:rPr>
@@ -5049,7 +5487,21 @@
         <w:rPr>
           <w:rFonts w:ascii="Times New Roman" w:hAnsi="Times New Roman" w:cs="Times New Roman"/>
         </w:rPr>
-        <w:t xml:space="preserve"> Wattpad allows authors to share their work with the world and easily interact with their fan.</w:t>
+        <w:t xml:space="preserve"> </w:t>
+      </w:r>
+      <w:proofErr w:type="spellStart"/>
+      <w:r>
+        <w:rPr>
+          <w:rFonts w:ascii="Times New Roman" w:hAnsi="Times New Roman" w:cs="Times New Roman"/>
+        </w:rPr>
+        <w:t>Wattpad</w:t>
+      </w:r>
+      <w:proofErr w:type="spellEnd"/>
+      <w:r>
+        <w:rPr>
+          <w:rFonts w:ascii="Times New Roman" w:hAnsi="Times New Roman" w:cs="Times New Roman"/>
+        </w:rPr>
+        <w:t xml:space="preserve"> allows authors to share their work with the world and easily interact with their fan.</w:t>
       </w:r>
     </w:p>
     <w:p>
@@ -5089,7 +5541,21 @@
         <w:rPr>
           <w:rFonts w:ascii="Times New Roman" w:hAnsi="Times New Roman" w:cs="Times New Roman"/>
         </w:rPr>
-        <w:t xml:space="preserve">However, Wattpad usually recommends to users about things they do not really need. It’s annoying when the main page is all reading lists, recommendations that users do not </w:t>
+        <w:t xml:space="preserve">However, </w:t>
+      </w:r>
+      <w:proofErr w:type="spellStart"/>
+      <w:r>
+        <w:rPr>
+          <w:rFonts w:ascii="Times New Roman" w:hAnsi="Times New Roman" w:cs="Times New Roman"/>
+        </w:rPr>
+        <w:t>Wattpad</w:t>
+      </w:r>
+      <w:proofErr w:type="spellEnd"/>
+      <w:r>
+        <w:rPr>
+          <w:rFonts w:ascii="Times New Roman" w:hAnsi="Times New Roman" w:cs="Times New Roman"/>
+        </w:rPr>
+        <w:t xml:space="preserve"> usually recommends to users about things they do not really need. It’s annoying when the main page is all reading lists, recommendations that users do not </w:t>
       </w:r>
       <w:r>
         <w:rPr>
@@ -6313,7 +6779,7 @@
           <w:szCs w:val="22"/>
           <w:lang w:eastAsia="ja-JP"/>
         </w:rPr>
-        <w:t xml:space="preserve">Users of BSN can interact with others by following or message them. </w:t>
+        <w:t xml:space="preserve">Users of BSN can interact with others by following them. </w:t>
       </w:r>
     </w:p>
     <w:p>
@@ -7628,12 +8094,21 @@
           <w:sz w:val="24"/>
         </w:rPr>
       </w:pPr>
+      <w:proofErr w:type="spellStart"/>
       <w:r>
         <w:rPr>
           <w:rFonts w:ascii="Times New Roman" w:hAnsi="Times New Roman" w:cs="Times New Roman"/>
           <w:sz w:val="24"/>
         </w:rPr>
-        <w:t xml:space="preserve">Goodread at URL: </w:t>
+        <w:t>Goodread</w:t>
+      </w:r>
+      <w:proofErr w:type="spellEnd"/>
+      <w:r>
+        <w:rPr>
+          <w:rFonts w:ascii="Times New Roman" w:hAnsi="Times New Roman" w:cs="Times New Roman"/>
+          <w:sz w:val="24"/>
+        </w:rPr>
+        <w:t xml:space="preserve"> at URL: </w:t>
       </w:r>
       <w:hyperlink r:id="rId13" w:history="1">
         <w:r>
@@ -7659,12 +8134,21 @@
           <w:sz w:val="24"/>
         </w:rPr>
       </w:pPr>
+      <w:proofErr w:type="spellStart"/>
       <w:r>
         <w:rPr>
           <w:rFonts w:ascii="Times New Roman" w:hAnsi="Times New Roman" w:cs="Times New Roman"/>
           <w:sz w:val="24"/>
         </w:rPr>
-        <w:t xml:space="preserve">Wattpad at URL: </w:t>
+        <w:t>Wattpad</w:t>
+      </w:r>
+      <w:proofErr w:type="spellEnd"/>
+      <w:r>
+        <w:rPr>
+          <w:rFonts w:ascii="Times New Roman" w:hAnsi="Times New Roman" w:cs="Times New Roman"/>
+          <w:sz w:val="24"/>
+        </w:rPr>
+        <w:t xml:space="preserve"> at URL: </w:t>
       </w:r>
       <w:hyperlink r:id="rId14" w:history="1">
         <w:r>
@@ -7749,7 +8233,7 @@
           <w:rPr>
             <w:noProof/>
           </w:rPr>
-          <w:t>8</w:t>
+          <w:t>11</w:t>
         </w:r>
         <w:r>
           <w:rPr>
@@ -7880,7 +8364,7 @@
         <v:path o:extrusionok="f" gradientshapeok="t" o:connecttype="rect"/>
         <o:lock v:ext="edit" aspectratio="t"/>
       </v:shapetype>
-      <v:shape id="_x0000_i1028" type="#_x0000_t75" style="width:11.25pt;height:11.25pt" o:bullet="t">
+      <v:shape id="_x0000_i1027" type="#_x0000_t75" style="width:11.25pt;height:11.25pt" o:bullet="t">
         <v:imagedata r:id="rId1" o:title="mso142F"/>
       </v:shape>
     </w:pict>
@@ -13367,7 +13851,7 @@
 </file>
 
 <file path=customXml/itemProps1.xml><?xml version="1.0" encoding="utf-8"?>
-<ds:datastoreItem xmlns:ds="http://schemas.openxmlformats.org/officeDocument/2006/customXml" ds:itemID="{EEB0E3FD-5AFF-4965-89F1-61BFA833EA37}">
+<ds:datastoreItem xmlns:ds="http://schemas.openxmlformats.org/officeDocument/2006/customXml" ds:itemID="{E8DF3E95-147E-4E37-ACBE-53A020D9D682}">
   <ds:schemaRefs>
     <ds:schemaRef ds:uri="http://schemas.openxmlformats.org/officeDocument/2006/bibliography"/>
   </ds:schemaRefs>

</xml_diff>